<commit_message>
:sparkles: Added the documentation for CA2
</commit_message>
<xml_diff>
--- a/Documentation/CA2-Alpha.docx
+++ b/Documentation/CA2-Alpha.docx
@@ -10,6 +10,7 @@
           <w:docPartUnique/>
         </w:docPartObj>
       </w:sdtPr>
+      <w:sdtEndPr/>
       <w:sdtContent>
         <w:p>
           <w:r>
@@ -397,6 +398,7 @@
                                   <w:dataBinding w:prefixMappings="xmlns:ns0='http://purl.org/dc/elements/1.1/' xmlns:ns1='http://schemas.openxmlformats.org/package/2006/metadata/core-properties' " w:xpath="/ns1:coreProperties[1]/ns0:subject[1]" w:storeItemID="{6C3C8BC8-F283-45AE-878A-BAB7291924A1}"/>
                                   <w:text/>
                                 </w:sdtPr>
+                                <w:sdtEndPr/>
                                 <w:sdtContent>
                                   <w:p>
                                     <w:pPr>
@@ -541,6 +543,13 @@
         </w:p>
         <w:sdt>
           <w:sdtPr>
+            <w:rPr>
+              <w:rFonts w:asciiTheme="minorHAnsi" w:eastAsiaTheme="minorHAnsi" w:hAnsiTheme="minorHAnsi" w:cstheme="minorBidi"/>
+              <w:color w:val="auto"/>
+              <w:sz w:val="22"/>
+              <w:szCs w:val="22"/>
+              <w:lang w:val="en-GB"/>
+            </w:rPr>
             <w:id w:val="-230312388"/>
             <w:docPartObj>
               <w:docPartGallery w:val="Table of Contents"/>
@@ -549,14 +558,9 @@
           </w:sdtPr>
           <w:sdtEndPr>
             <w:rPr>
-              <w:rFonts w:asciiTheme="minorHAnsi" w:eastAsiaTheme="minorHAnsi" w:hAnsiTheme="minorHAnsi" w:cstheme="minorBidi"/>
               <w:b/>
               <w:bCs/>
               <w:noProof/>
-              <w:color w:val="auto"/>
-              <w:sz w:val="22"/>
-              <w:szCs w:val="22"/>
-              <w:lang w:val="en-GB"/>
             </w:rPr>
           </w:sdtEndPr>
           <w:sdtContent>
@@ -2132,7 +2136,11 @@
       </w:r>
       <w:bookmarkEnd w:id="0"/>
     </w:p>
-    <w:p/>
+    <w:p>
+      <w:r>
+        <w:t>architecture</w:t>
+      </w:r>
+    </w:p>
     <w:p>
       <w:pPr>
         <w:pStyle w:val="Heading1"/>

</xml_diff>